<commit_message>
doc pas eu le temps de finir
</commit_message>
<xml_diff>
--- a/DocumentationGit.docx
+++ b/DocumentationGit.docx
@@ -664,7 +664,12 @@
             <w:pStyle w:val="En-ttedetabledesmatires"/>
           </w:pPr>
           <w:r>
-            <w:t>Table des matières</w:t>
+            <w:t>Table des m</w:t>
+          </w:r>
+          <w:bookmarkStart w:id="0" w:name="_GoBack"/>
+          <w:bookmarkEnd w:id="0"/>
+          <w:r>
+            <w:t>atières</w:t>
           </w:r>
         </w:p>
         <w:p>
@@ -674,7 +679,11 @@
               <w:tab w:val="right" w:leader="dot" w:pos="9062"/>
             </w:tabs>
             <w:rPr>
+              <w:rFonts w:asciiTheme="minorHAnsi" w:eastAsiaTheme="minorEastAsia" w:hAnsiTheme="minorHAnsi" w:cstheme="minorBidi"/>
               <w:noProof/>
+              <w:sz w:val="22"/>
+              <w:szCs w:val="22"/>
+              <w:lang w:eastAsia="fr-FR"/>
             </w:rPr>
           </w:pPr>
           <w:r>
@@ -686,7 +695,7 @@
           <w:r>
             <w:fldChar w:fldCharType="separate"/>
           </w:r>
-          <w:hyperlink w:anchor="_Toc21072741" w:history="1">
+          <w:hyperlink w:anchor="_Toc21080286" w:history="1">
             <w:r>
               <w:rPr>
                 <w:rStyle w:val="Lienhypertexte"/>
@@ -713,7 +722,7 @@
                 <w:noProof/>
                 <w:webHidden/>
               </w:rPr>
-              <w:instrText xml:space="preserve"> PAGEREF _Toc21072741 \h </w:instrText>
+              <w:instrText xml:space="preserve"> PAGEREF _Toc21080286 \h </w:instrText>
             </w:r>
             <w:r>
               <w:rPr>
@@ -745,6 +754,214 @@
           </w:hyperlink>
         </w:p>
         <w:p>
+          <w:pPr>
+            <w:pStyle w:val="TM2"/>
+            <w:tabs>
+              <w:tab w:val="right" w:leader="dot" w:pos="9062"/>
+            </w:tabs>
+            <w:rPr>
+              <w:noProof/>
+            </w:rPr>
+          </w:pPr>
+          <w:hyperlink w:anchor="_Toc21080287" w:history="1">
+            <w:r>
+              <w:rPr>
+                <w:rStyle w:val="Lienhypertexte"/>
+                <w:noProof/>
+              </w:rPr>
+              <w:t>Installation :</w:t>
+            </w:r>
+            <w:r>
+              <w:rPr>
+                <w:noProof/>
+                <w:webHidden/>
+              </w:rPr>
+              <w:tab/>
+            </w:r>
+            <w:r>
+              <w:rPr>
+                <w:noProof/>
+                <w:webHidden/>
+              </w:rPr>
+              <w:fldChar w:fldCharType="begin"/>
+            </w:r>
+            <w:r>
+              <w:rPr>
+                <w:noProof/>
+                <w:webHidden/>
+              </w:rPr>
+              <w:instrText xml:space="preserve"> PAGEREF _Toc21080287 \h </w:instrText>
+            </w:r>
+            <w:r>
+              <w:rPr>
+                <w:noProof/>
+                <w:webHidden/>
+              </w:rPr>
+            </w:r>
+            <w:r>
+              <w:rPr>
+                <w:noProof/>
+                <w:webHidden/>
+              </w:rPr>
+              <w:fldChar w:fldCharType="separate"/>
+            </w:r>
+            <w:r>
+              <w:rPr>
+                <w:noProof/>
+                <w:webHidden/>
+              </w:rPr>
+              <w:t>2</w:t>
+            </w:r>
+            <w:r>
+              <w:rPr>
+                <w:noProof/>
+                <w:webHidden/>
+              </w:rPr>
+              <w:fldChar w:fldCharType="end"/>
+            </w:r>
+          </w:hyperlink>
+        </w:p>
+        <w:p>
+          <w:pPr>
+            <w:pStyle w:val="TM1"/>
+            <w:tabs>
+              <w:tab w:val="right" w:leader="dot" w:pos="9062"/>
+            </w:tabs>
+            <w:rPr>
+              <w:rFonts w:asciiTheme="minorHAnsi" w:eastAsiaTheme="minorEastAsia" w:hAnsiTheme="minorHAnsi" w:cstheme="minorBidi"/>
+              <w:noProof/>
+              <w:sz w:val="22"/>
+              <w:szCs w:val="22"/>
+              <w:lang w:eastAsia="fr-FR"/>
+            </w:rPr>
+          </w:pPr>
+          <w:hyperlink w:anchor="_Toc21080288" w:history="1">
+            <w:r>
+              <w:rPr>
+                <w:rStyle w:val="Lienhypertexte"/>
+                <w:noProof/>
+              </w:rPr>
+              <w:t>Utilisation de git</w:t>
+            </w:r>
+            <w:r>
+              <w:rPr>
+                <w:noProof/>
+                <w:webHidden/>
+              </w:rPr>
+              <w:tab/>
+            </w:r>
+            <w:r>
+              <w:rPr>
+                <w:noProof/>
+                <w:webHidden/>
+              </w:rPr>
+              <w:fldChar w:fldCharType="begin"/>
+            </w:r>
+            <w:r>
+              <w:rPr>
+                <w:noProof/>
+                <w:webHidden/>
+              </w:rPr>
+              <w:instrText xml:space="preserve"> PAGEREF _Toc21080288 \h </w:instrText>
+            </w:r>
+            <w:r>
+              <w:rPr>
+                <w:noProof/>
+                <w:webHidden/>
+              </w:rPr>
+            </w:r>
+            <w:r>
+              <w:rPr>
+                <w:noProof/>
+                <w:webHidden/>
+              </w:rPr>
+              <w:fldChar w:fldCharType="separate"/>
+            </w:r>
+            <w:r>
+              <w:rPr>
+                <w:noProof/>
+                <w:webHidden/>
+              </w:rPr>
+              <w:t>3</w:t>
+            </w:r>
+            <w:r>
+              <w:rPr>
+                <w:noProof/>
+                <w:webHidden/>
+              </w:rPr>
+              <w:fldChar w:fldCharType="end"/>
+            </w:r>
+          </w:hyperlink>
+        </w:p>
+        <w:p>
+          <w:pPr>
+            <w:pStyle w:val="TM2"/>
+            <w:tabs>
+              <w:tab w:val="right" w:leader="dot" w:pos="9062"/>
+            </w:tabs>
+            <w:rPr>
+              <w:noProof/>
+            </w:rPr>
+          </w:pPr>
+          <w:hyperlink w:anchor="_Toc21080289" w:history="1">
+            <w:r>
+              <w:rPr>
+                <w:rStyle w:val="Lienhypertexte"/>
+                <w:noProof/>
+              </w:rPr>
+              <w:t>Les différentes commandes :</w:t>
+            </w:r>
+            <w:r>
+              <w:rPr>
+                <w:noProof/>
+                <w:webHidden/>
+              </w:rPr>
+              <w:tab/>
+            </w:r>
+            <w:r>
+              <w:rPr>
+                <w:noProof/>
+                <w:webHidden/>
+              </w:rPr>
+              <w:fldChar w:fldCharType="begin"/>
+            </w:r>
+            <w:r>
+              <w:rPr>
+                <w:noProof/>
+                <w:webHidden/>
+              </w:rPr>
+              <w:instrText xml:space="preserve"> PAGEREF _Toc21080289 \h </w:instrText>
+            </w:r>
+            <w:r>
+              <w:rPr>
+                <w:noProof/>
+                <w:webHidden/>
+              </w:rPr>
+            </w:r>
+            <w:r>
+              <w:rPr>
+                <w:noProof/>
+                <w:webHidden/>
+              </w:rPr>
+              <w:fldChar w:fldCharType="separate"/>
+            </w:r>
+            <w:r>
+              <w:rPr>
+                <w:noProof/>
+                <w:webHidden/>
+              </w:rPr>
+              <w:t>3</w:t>
+            </w:r>
+            <w:r>
+              <w:rPr>
+                <w:noProof/>
+                <w:webHidden/>
+              </w:rPr>
+              <w:fldChar w:fldCharType="end"/>
+            </w:r>
+          </w:hyperlink>
+        </w:p>
+        <w:p>
           <w:r>
             <w:rPr>
               <w:b/>
@@ -773,7 +990,7 @@
         <w:pStyle w:val="Titre1"/>
         <w:jc w:val="center"/>
       </w:pPr>
-      <w:bookmarkStart w:id="0" w:name="_Toc21072741"/>
+      <w:bookmarkStart w:id="1" w:name="_Toc21080286"/>
       <w:r>
         <w:lastRenderedPageBreak/>
         <w:t>Introdu</w:t>
@@ -781,7 +998,7 @@
       <w:r>
         <w:t>ction</w:t>
       </w:r>
-      <w:bookmarkEnd w:id="0"/>
+      <w:bookmarkEnd w:id="1"/>
     </w:p>
     <w:p>
       <w:pPr>
@@ -794,7 +1011,15 @@
         <w:jc w:val="both"/>
       </w:pPr>
       <w:r>
-        <w:t>Git est un logiciel de gestion de versions décentralisé. C'est un logiciel libre créé par Linus Torvalds, auteur du noyau Linux, et distribué selon les termes de la licence publique générale GNU En 2016, il s’agit du logiciel de gestion de versions le plus populaire</w:t>
+        <w:t xml:space="preserve">Git est un logiciel de gestion de versions décentralisé. C'est un logiciel libre créé par Linus </w:t>
+      </w:r>
+      <w:proofErr w:type="spellStart"/>
+      <w:r>
+        <w:t>Torvalds</w:t>
+      </w:r>
+      <w:proofErr w:type="spellEnd"/>
+      <w:r>
+        <w:t>, auteur du noyau Linux, et distribué selon les termes de la licence publique générale GNU En 2016, il s’agit du logiciel de gestion de versions le plus populaire</w:t>
       </w:r>
       <w:r>
         <w:t>.</w:t>
@@ -804,9 +1029,11 @@
       <w:pPr>
         <w:pStyle w:val="Titre2"/>
       </w:pPr>
+      <w:bookmarkStart w:id="2" w:name="_Toc21080287"/>
       <w:r>
         <w:t>Installation :</w:t>
       </w:r>
+      <w:bookmarkEnd w:id="2"/>
     </w:p>
     <w:p>
       <w:pPr>
@@ -832,7 +1059,15 @@
     <w:p>
       <w:r>
         <w:tab/>
-        <w:t>2- enregistrer le fichier et l’exuter.</w:t>
+        <w:t>2- enregistrer le fichier et l’</w:t>
+      </w:r>
+      <w:proofErr w:type="spellStart"/>
+      <w:r>
+        <w:t>exuter</w:t>
+      </w:r>
+      <w:proofErr w:type="spellEnd"/>
+      <w:r>
+        <w:t>.</w:t>
       </w:r>
     </w:p>
     <w:p>
@@ -845,18 +1080,22 @@
         <w:pStyle w:val="Titre1"/>
         <w:jc w:val="center"/>
       </w:pPr>
+      <w:bookmarkStart w:id="3" w:name="_Toc21080288"/>
       <w:r>
         <w:lastRenderedPageBreak/>
         <w:t>Utilisation de git</w:t>
       </w:r>
+      <w:bookmarkEnd w:id="3"/>
     </w:p>
     <w:p>
       <w:pPr>
         <w:pStyle w:val="Titre2"/>
       </w:pPr>
+      <w:bookmarkStart w:id="4" w:name="_Toc21080289"/>
       <w:r>
         <w:t>Les différentes commandes :</w:t>
       </w:r>
+      <w:bookmarkEnd w:id="4"/>
     </w:p>
     <w:p/>
     <w:p>
@@ -1089,8 +1328,17 @@
           <w:color w:val="FF0000"/>
           <w:u w:val="single"/>
         </w:rPr>
-        <w:t>it add</w:t>
-      </w:r>
+        <w:t xml:space="preserve">it </w:t>
+      </w:r>
+      <w:proofErr w:type="spellStart"/>
+      <w:r>
+        <w:rPr>
+          <w:color w:val="FF0000"/>
+          <w:u w:val="single"/>
+        </w:rPr>
+        <w:t>add</w:t>
+      </w:r>
+      <w:proofErr w:type="spellEnd"/>
       <w:r>
         <w:rPr>
           <w:color w:val="FF0000"/>
@@ -1397,8 +1645,58 @@
           <w:color w:val="FF0000"/>
           <w:u w:val="single"/>
         </w:rPr>
-        <w:t>it remote add origin:</w:t>
-      </w:r>
+        <w:t xml:space="preserve">it </w:t>
+      </w:r>
+      <w:proofErr w:type="spellStart"/>
+      <w:r>
+        <w:rPr>
+          <w:color w:val="FF0000"/>
+          <w:u w:val="single"/>
+        </w:rPr>
+        <w:t>remote</w:t>
+      </w:r>
+      <w:proofErr w:type="spellEnd"/>
+      <w:r>
+        <w:rPr>
+          <w:color w:val="FF0000"/>
+          <w:u w:val="single"/>
+        </w:rPr>
+        <w:t xml:space="preserve"> </w:t>
+      </w:r>
+      <w:proofErr w:type="spellStart"/>
+      <w:r>
+        <w:rPr>
+          <w:color w:val="FF0000"/>
+          <w:u w:val="single"/>
+        </w:rPr>
+        <w:t>add</w:t>
+      </w:r>
+      <w:proofErr w:type="spellEnd"/>
+      <w:r>
+        <w:rPr>
+          <w:color w:val="FF0000"/>
+          <w:u w:val="single"/>
+        </w:rPr>
+        <w:t xml:space="preserve"> </w:t>
+      </w:r>
+      <w:proofErr w:type="spellStart"/>
+      <w:proofErr w:type="gramStart"/>
+      <w:r>
+        <w:rPr>
+          <w:color w:val="FF0000"/>
+          <w:u w:val="single"/>
+        </w:rPr>
+        <w:t>origin</w:t>
+      </w:r>
+      <w:proofErr w:type="spellEnd"/>
+      <w:r>
+        <w:rPr>
+          <w:color w:val="FF0000"/>
+          <w:u w:val="single"/>
+        </w:rPr>
+        <w:t>:</w:t>
+      </w:r>
+      <w:proofErr w:type="gramEnd"/>
       <w:r>
         <w:t xml:space="preserve"> permet d’envoyer les fichier locaux vers GitHub</w:t>
       </w:r>
@@ -1635,8 +1933,9 @@
           <w:color w:val="FF0000"/>
           <w:u w:val="single"/>
         </w:rPr>
-        <w:t>Git status</w:t>
-      </w:r>
+        <w:t xml:space="preserve">Git </w:t>
+      </w:r>
+      <w:proofErr w:type="spellStart"/>
       <w:r>
         <w:rPr>
           <w:rStyle w:val="lev"/>
@@ -1645,6 +1944,17 @@
           <w:color w:val="FF0000"/>
           <w:u w:val="single"/>
         </w:rPr>
+        <w:t>status</w:t>
+      </w:r>
+      <w:proofErr w:type="spellEnd"/>
+      <w:r>
+        <w:rPr>
+          <w:rStyle w:val="lev"/>
+          <w:b w:val="0"/>
+          <w:bCs w:val="0"/>
+          <w:color w:val="FF0000"/>
+          <w:u w:val="single"/>
+        </w:rPr>
         <w:t xml:space="preserve"> : </w:t>
       </w:r>
       <w:r>
@@ -1732,7 +2042,6 @@
       <w:pPr>
         <w:ind w:left="708"/>
       </w:pPr>
-      <w:bookmarkStart w:id="1" w:name="_GoBack"/>
       <w:r>
         <w:rPr>
           <w:noProof/>
@@ -1802,7 +2111,6 @@
           </wp:anchor>
         </w:drawing>
       </w:r>
-      <w:bookmarkEnd w:id="1"/>
       <w:r>
         <w:rPr>
           <w:color w:val="FF0000"/>
@@ -1874,7 +2182,23 @@
           <w:color w:val="FF0000"/>
           <w:u w:val="single"/>
         </w:rPr>
-        <w:t>Git checkout :</w:t>
+        <w:t xml:space="preserve">Git </w:t>
+      </w:r>
+      <w:proofErr w:type="spellStart"/>
+      <w:r>
+        <w:rPr>
+          <w:color w:val="FF0000"/>
+          <w:u w:val="single"/>
+        </w:rPr>
+        <w:t>checkout</w:t>
+      </w:r>
+      <w:proofErr w:type="spellEnd"/>
+      <w:r>
+        <w:rPr>
+          <w:color w:val="FF0000"/>
+          <w:u w:val="single"/>
+        </w:rPr>
+        <w:t> :</w:t>
       </w:r>
       <w:r>
         <w:t xml:space="preserve"> </w:t>
@@ -1899,8 +2223,17 @@
           <w:color w:val="FF0000"/>
           <w:u w:val="single"/>
         </w:rPr>
-        <w:t>Git remote</w:t>
-      </w:r>
+        <w:t xml:space="preserve">Git </w:t>
+      </w:r>
+      <w:proofErr w:type="spellStart"/>
+      <w:r>
+        <w:rPr>
+          <w:color w:val="FF0000"/>
+          <w:u w:val="single"/>
+        </w:rPr>
+        <w:t>remote</w:t>
+      </w:r>
+      <w:proofErr w:type="spellEnd"/>
       <w:r>
         <w:rPr>
           <w:color w:val="FF0000"/>
@@ -2034,7 +2367,15 @@
         <w:t xml:space="preserve"> </w:t>
       </w:r>
       <w:r>
-        <w:t>Le marquage est utilisé pour marquer des commits spécifiques</w:t>
+        <w:t xml:space="preserve">Le marquage est utilisé pour marquer des </w:t>
+      </w:r>
+      <w:proofErr w:type="spellStart"/>
+      <w:r>
+        <w:t>commits</w:t>
+      </w:r>
+      <w:proofErr w:type="spellEnd"/>
+      <w:r>
+        <w:t xml:space="preserve"> spécifiques</w:t>
       </w:r>
       <w:r>
         <w:t>.</w:t>
@@ -2062,7 +2403,19 @@
         <w:t> génère le log d’une branche</w:t>
       </w:r>
       <w:r>
-        <w:t xml:space="preserve"> pour savoir qui a effectuer les dernière modification sur le projet et quand.</w:t>
+        <w:t xml:space="preserve"> pour savoir qui a </w:t>
+      </w:r>
+      <w:r>
+        <w:t>effectué</w:t>
+      </w:r>
+      <w:r>
+        <w:t xml:space="preserve"> </w:t>
+      </w:r>
+      <w:r>
+        <w:t>les dernières modifications</w:t>
+      </w:r>
+      <w:r>
+        <w:t xml:space="preserve"> sur le projet et quand.</w:t>
       </w:r>
     </w:p>
     <w:sectPr>
@@ -2749,6 +3102,19 @@
       <w:bCs/>
     </w:rPr>
   </w:style>
+  <w:style w:type="paragraph" w:styleId="TM2">
+    <w:name w:val="toc 2"/>
+    <w:basedOn w:val="Normal"/>
+    <w:next w:val="Normal"/>
+    <w:autoRedefine/>
+    <w:uiPriority w:val="39"/>
+    <w:unhideWhenUsed/>
+    <w:rsid w:val="00E34CB3"/>
+    <w:pPr>
+      <w:spacing w:after="100"/>
+      <w:ind w:left="240"/>
+    </w:pPr>
+  </w:style>
 </w:styles>
 </file>
 
@@ -3071,7 +3437,7 @@
 </file>
 
 <file path=customXml/itemProps2.xml><?xml version="1.0" encoding="utf-8"?>
-<ds:datastoreItem xmlns:ds="http://schemas.openxmlformats.org/officeDocument/2006/customXml" ds:itemID="{B4D8FE65-3DC5-4EEB-A5B2-D898140D35B1}">
+<ds:datastoreItem xmlns:ds="http://schemas.openxmlformats.org/officeDocument/2006/customXml" ds:itemID="{CFF17603-F55B-45B1-B19A-5B5709E713EA}">
   <ds:schemaRefs>
     <ds:schemaRef ds:uri="http://schemas.openxmlformats.org/officeDocument/2006/bibliography"/>
   </ds:schemaRefs>

</xml_diff>